<commit_message>
New Version - Letter of Intent
</commit_message>
<xml_diff>
--- a/03-Documentation/letter of Intent.docx
+++ b/03-Documentation/letter of Intent.docx
@@ -1,6 +1,6 @@
 
 <file path=word/document.xml><?xml version="1.0" encoding="utf-8"?>
-<w:document xmlns:wpc="http://schemas.microsoft.com/office/word/2010/wordprocessingCanvas" xmlns:cx="http://schemas.microsoft.com/office/drawing/2014/chartex" xmlns:cx1="http://schemas.microsoft.com/office/drawing/2015/9/8/chartex" xmlns:cx2="http://schemas.microsoft.com/office/drawing/2015/10/21/chartex" xmlns:cx3="http://schemas.microsoft.com/office/drawing/2016/5/9/chartex" xmlns:cx4="http://schemas.microsoft.com/office/drawing/2016/5/10/chartex" xmlns:cx5="http://schemas.microsoft.com/office/drawing/2016/5/11/chartex" xmlns:cx6="http://schemas.microsoft.com/office/drawing/2016/5/12/chartex" xmlns:cx7="http://schemas.microsoft.com/office/drawing/2016/5/13/chartex" xmlns:cx8="http://schemas.microsoft.com/office/drawing/2016/5/14/chartex" xmlns:mc="http://schemas.openxmlformats.org/markup-compatibility/2006" xmlns:aink="http://schemas.microsoft.com/office/drawing/2016/ink" xmlns:am3d="http://schemas.microsoft.com/office/drawing/2017/model3d" xmlns:o="urn:schemas-microsoft-com:office:office" xmlns:r="http://schemas.openxmlformats.org/officeDocument/2006/relationships" xmlns:m="http://schemas.openxmlformats.org/officeDocument/2006/math" xmlns:v="urn:schemas-microsoft-com:vml" xmlns:wp14="http://schemas.microsoft.com/office/word/2010/wordprocessingDrawing" xmlns:wp="http://schemas.openxmlformats.org/drawingml/2006/wordprocessingDrawing" xmlns:w10="urn:schemas-microsoft-com:office:word" xmlns:w="http://schemas.openxmlformats.org/wordprocessingml/2006/main" xmlns:w14="http://schemas.microsoft.com/office/word/2010/wordml" xmlns:w15="http://schemas.microsoft.com/office/word/2012/wordml" xmlns:w16cex="http://schemas.microsoft.com/office/word/2018/wordml/cex" xmlns:w16cid="http://schemas.microsoft.com/office/word/2016/wordml/cid" xmlns:w16="http://schemas.microsoft.com/office/word/2018/wordml" xmlns:w16se="http://schemas.microsoft.com/office/word/2015/wordml/symex" xmlns:wpg="http://schemas.microsoft.com/office/word/2010/wordprocessingGroup" xmlns:wpi="http://schemas.microsoft.com/office/word/2010/wordprocessingInk" xmlns:wne="http://schemas.microsoft.com/office/word/2006/wordml" xmlns:wps="http://schemas.microsoft.com/office/word/2010/wordprocessingShape" mc:Ignorable="w14 w15 w16se w16cid w16 w16cex wp14">
+<w:document xmlns:wpc="http://schemas.microsoft.com/office/word/2010/wordprocessingCanvas" xmlns:cx="http://schemas.microsoft.com/office/drawing/2014/chartex" xmlns:cx1="http://schemas.microsoft.com/office/drawing/2015/9/8/chartex" xmlns:cx2="http://schemas.microsoft.com/office/drawing/2015/10/21/chartex" xmlns:cx3="http://schemas.microsoft.com/office/drawing/2016/5/9/chartex" xmlns:cx4="http://schemas.microsoft.com/office/drawing/2016/5/10/chartex" xmlns:cx5="http://schemas.microsoft.com/office/drawing/2016/5/11/chartex" xmlns:cx6="http://schemas.microsoft.com/office/drawing/2016/5/12/chartex" xmlns:cx7="http://schemas.microsoft.com/office/drawing/2016/5/13/chartex" xmlns:cx8="http://schemas.microsoft.com/office/drawing/2016/5/14/chartex" xmlns:mc="http://schemas.openxmlformats.org/markup-compatibility/2006" xmlns:aink="http://schemas.microsoft.com/office/drawing/2016/ink" xmlns:am3d="http://schemas.microsoft.com/office/drawing/2017/model3d" xmlns:o="urn:schemas-microsoft-com:office:office" xmlns:r="http://schemas.openxmlformats.org/officeDocument/2006/relationships" xmlns:m="http://schemas.openxmlformats.org/officeDocument/2006/math" xmlns:v="urn:schemas-microsoft-com:vml" xmlns:wp14="http://schemas.microsoft.com/office/word/2010/wordprocessingDrawing" xmlns:wp="http://schemas.openxmlformats.org/drawingml/2006/wordprocessingDrawing" xmlns:w10="urn:schemas-microsoft-com:office:word" xmlns:w="http://schemas.openxmlformats.org/wordprocessingml/2006/main" xmlns:w14="http://schemas.microsoft.com/office/word/2010/wordml" xmlns:w15="http://schemas.microsoft.com/office/word/2012/wordml" xmlns:w16cid="http://schemas.microsoft.com/office/word/2016/wordml/cid" xmlns:w16se="http://schemas.microsoft.com/office/word/2015/wordml/symex" xmlns:wpg="http://schemas.microsoft.com/office/word/2010/wordprocessingGroup" xmlns:wpi="http://schemas.microsoft.com/office/word/2010/wordprocessingInk" xmlns:wne="http://schemas.microsoft.com/office/word/2006/wordml" xmlns:wps="http://schemas.microsoft.com/office/word/2010/wordprocessingShape" mc:Ignorable="w14 w15 w16se w16cid wp14">
   <w:body>
     <w:p>
       <w:pPr>
@@ -576,9 +576,92 @@
       </w:hyperlink>
     </w:p>
     <w:p/>
+    <w:p>
+      <w:r>
+        <w:rPr>
+          <w:noProof/>
+        </w:rPr>
+        <w:drawing>
+          <wp:anchor distT="0" distB="0" distL="114300" distR="114300" simplePos="0" relativeHeight="251658240" behindDoc="0" locked="0" layoutInCell="1" allowOverlap="1" wp14:anchorId="6710FCED" wp14:editId="29B670C9">
+            <wp:simplePos x="0" y="0"/>
+            <wp:positionH relativeFrom="margin">
+              <wp:posOffset>1165489</wp:posOffset>
+            </wp:positionH>
+            <wp:positionV relativeFrom="page">
+              <wp:posOffset>7150663</wp:posOffset>
+            </wp:positionV>
+            <wp:extent cx="3079115" cy="821690"/>
+            <wp:effectExtent l="0" t="0" r="6985" b="0"/>
+            <wp:wrapSquare wrapText="bothSides"/>
+            <wp:docPr id="1" name="Imagen 1"/>
+            <wp:cNvGraphicFramePr>
+              <a:graphicFrameLocks xmlns:a="http://schemas.openxmlformats.org/drawingml/2006/main" noChangeAspect="1"/>
+            </wp:cNvGraphicFramePr>
+            <a:graphic xmlns:a="http://schemas.openxmlformats.org/drawingml/2006/main">
+              <a:graphicData uri="http://schemas.openxmlformats.org/drawingml/2006/picture">
+                <pic:pic xmlns:pic="http://schemas.openxmlformats.org/drawingml/2006/picture">
+                  <pic:nvPicPr>
+                    <pic:cNvPr id="1" name=""/>
+                    <pic:cNvPicPr/>
+                  </pic:nvPicPr>
+                  <pic:blipFill>
+                    <a:blip r:embed="rId9">
+                      <a:extLst>
+                        <a:ext uri="{28A0092B-C50C-407E-A947-70E740481C1C}">
+                          <a14:useLocalDpi xmlns:a14="http://schemas.microsoft.com/office/drawing/2010/main" val="0"/>
+                        </a:ext>
+                      </a:extLst>
+                    </a:blip>
+                    <a:stretch>
+                      <a:fillRect/>
+                    </a:stretch>
+                  </pic:blipFill>
+                  <pic:spPr>
+                    <a:xfrm>
+                      <a:off x="0" y="0"/>
+                      <a:ext cx="3079115" cy="821690"/>
+                    </a:xfrm>
+                    <a:prstGeom prst="rect">
+                      <a:avLst/>
+                    </a:prstGeom>
+                  </pic:spPr>
+                </pic:pic>
+              </a:graphicData>
+            </a:graphic>
+            <wp14:sizeRelH relativeFrom="margin">
+              <wp14:pctWidth>0</wp14:pctWidth>
+            </wp14:sizeRelH>
+            <wp14:sizeRelV relativeFrom="margin">
+              <wp14:pctHeight>0</wp14:pctHeight>
+            </wp14:sizeRelV>
+          </wp:anchor>
+        </w:drawing>
+      </w:r>
+    </w:p>
     <w:p/>
     <w:p/>
     <w:p/>
+    <w:p>
+      <w:pPr>
+        <w:jc w:val="center"/>
+      </w:pPr>
+      <w:r>
+        <w:t>_______________</w:t>
+      </w:r>
+      <w:r>
+        <w:t>_________________________________</w:t>
+      </w:r>
+      <w:bookmarkStart w:id="0" w:name="_GoBack"/>
+      <w:bookmarkEnd w:id="0"/>
+    </w:p>
+    <w:p>
+      <w:pPr>
+        <w:jc w:val="center"/>
+      </w:pPr>
+      <w:r>
+        <w:t>Firma</w:t>
+      </w:r>
+    </w:p>
     <w:p/>
     <w:p/>
     <w:sectPr>
@@ -592,7 +675,7 @@
 </file>
 
 <file path=word/numbering.xml><?xml version="1.0" encoding="utf-8"?>
-<w:numbering xmlns:wpc="http://schemas.microsoft.com/office/word/2010/wordprocessingCanvas" xmlns:cx="http://schemas.microsoft.com/office/drawing/2014/chartex" xmlns:cx1="http://schemas.microsoft.com/office/drawing/2015/9/8/chartex" xmlns:cx2="http://schemas.microsoft.com/office/drawing/2015/10/21/chartex" xmlns:cx3="http://schemas.microsoft.com/office/drawing/2016/5/9/chartex" xmlns:cx4="http://schemas.microsoft.com/office/drawing/2016/5/10/chartex" xmlns:cx5="http://schemas.microsoft.com/office/drawing/2016/5/11/chartex" xmlns:cx6="http://schemas.microsoft.com/office/drawing/2016/5/12/chartex" xmlns:cx7="http://schemas.microsoft.com/office/drawing/2016/5/13/chartex" xmlns:cx8="http://schemas.microsoft.com/office/drawing/2016/5/14/chartex" xmlns:mc="http://schemas.openxmlformats.org/markup-compatibility/2006" xmlns:aink="http://schemas.microsoft.com/office/drawing/2016/ink" xmlns:am3d="http://schemas.microsoft.com/office/drawing/2017/model3d" xmlns:o="urn:schemas-microsoft-com:office:office" xmlns:r="http://schemas.openxmlformats.org/officeDocument/2006/relationships" xmlns:m="http://schemas.openxmlformats.org/officeDocument/2006/math" xmlns:v="urn:schemas-microsoft-com:vml" xmlns:wp14="http://schemas.microsoft.com/office/word/2010/wordprocessingDrawing" xmlns:wp="http://schemas.openxmlformats.org/drawingml/2006/wordprocessingDrawing" xmlns:w10="urn:schemas-microsoft-com:office:word" xmlns:w="http://schemas.openxmlformats.org/wordprocessingml/2006/main" xmlns:w14="http://schemas.microsoft.com/office/word/2010/wordml" xmlns:w15="http://schemas.microsoft.com/office/word/2012/wordml" xmlns:w16cex="http://schemas.microsoft.com/office/word/2018/wordml/cex" xmlns:w16cid="http://schemas.microsoft.com/office/word/2016/wordml/cid" xmlns:w16="http://schemas.microsoft.com/office/word/2018/wordml" xmlns:w16se="http://schemas.microsoft.com/office/word/2015/wordml/symex" xmlns:wpg="http://schemas.microsoft.com/office/word/2010/wordprocessingGroup" xmlns:wpi="http://schemas.microsoft.com/office/word/2010/wordprocessingInk" xmlns:wne="http://schemas.microsoft.com/office/word/2006/wordml" xmlns:wps="http://schemas.microsoft.com/office/word/2010/wordprocessingShape" mc:Ignorable="w14 w15 w16se w16cid w16 w16cex wp14">
+<w:numbering xmlns:wpc="http://schemas.microsoft.com/office/word/2010/wordprocessingCanvas" xmlns:cx="http://schemas.microsoft.com/office/drawing/2014/chartex" xmlns:cx1="http://schemas.microsoft.com/office/drawing/2015/9/8/chartex" xmlns:cx2="http://schemas.microsoft.com/office/drawing/2015/10/21/chartex" xmlns:cx3="http://schemas.microsoft.com/office/drawing/2016/5/9/chartex" xmlns:cx4="http://schemas.microsoft.com/office/drawing/2016/5/10/chartex" xmlns:cx5="http://schemas.microsoft.com/office/drawing/2016/5/11/chartex" xmlns:cx6="http://schemas.microsoft.com/office/drawing/2016/5/12/chartex" xmlns:cx7="http://schemas.microsoft.com/office/drawing/2016/5/13/chartex" xmlns:cx8="http://schemas.microsoft.com/office/drawing/2016/5/14/chartex" xmlns:mc="http://schemas.openxmlformats.org/markup-compatibility/2006" xmlns:aink="http://schemas.microsoft.com/office/drawing/2016/ink" xmlns:am3d="http://schemas.microsoft.com/office/drawing/2017/model3d" xmlns:o="urn:schemas-microsoft-com:office:office" xmlns:r="http://schemas.openxmlformats.org/officeDocument/2006/relationships" xmlns:m="http://schemas.openxmlformats.org/officeDocument/2006/math" xmlns:v="urn:schemas-microsoft-com:vml" xmlns:wp14="http://schemas.microsoft.com/office/word/2010/wordprocessingDrawing" xmlns:wp="http://schemas.openxmlformats.org/drawingml/2006/wordprocessingDrawing" xmlns:w10="urn:schemas-microsoft-com:office:word" xmlns:w="http://schemas.openxmlformats.org/wordprocessingml/2006/main" xmlns:w14="http://schemas.microsoft.com/office/word/2010/wordml" xmlns:w15="http://schemas.microsoft.com/office/word/2012/wordml" xmlns:w16cid="http://schemas.microsoft.com/office/word/2016/wordml/cid" xmlns:w16se="http://schemas.microsoft.com/office/word/2015/wordml/symex" xmlns:wpg="http://schemas.microsoft.com/office/word/2010/wordprocessingGroup" xmlns:wpi="http://schemas.microsoft.com/office/word/2010/wordprocessingInk" xmlns:wne="http://schemas.microsoft.com/office/word/2006/wordml" xmlns:wps="http://schemas.microsoft.com/office/word/2010/wordprocessingShape" mc:Ignorable="w14 w15 w16se w16cid wp14">
   <w:abstractNum w:abstractNumId="0" w15:restartNumberingAfterBreak="0">
     <w:nsid w:val="244F2E1E"/>
     <w:multiLevelType w:val="hybridMultilevel"/>
@@ -945,7 +1028,7 @@
 </file>
 
 <file path=word/styles.xml><?xml version="1.0" encoding="utf-8"?>
-<w:styles xmlns:mc="http://schemas.openxmlformats.org/markup-compatibility/2006" xmlns:r="http://schemas.openxmlformats.org/officeDocument/2006/relationships" xmlns:w="http://schemas.openxmlformats.org/wordprocessingml/2006/main" xmlns:w14="http://schemas.microsoft.com/office/word/2010/wordml" xmlns:w15="http://schemas.microsoft.com/office/word/2012/wordml" xmlns:w16cex="http://schemas.microsoft.com/office/word/2018/wordml/cex" xmlns:w16cid="http://schemas.microsoft.com/office/word/2016/wordml/cid" xmlns:w16="http://schemas.microsoft.com/office/word/2018/wordml" xmlns:w16se="http://schemas.microsoft.com/office/word/2015/wordml/symex" mc:Ignorable="w14 w15 w16se w16cid w16 w16cex">
+<w:styles xmlns:mc="http://schemas.openxmlformats.org/markup-compatibility/2006" xmlns:r="http://schemas.openxmlformats.org/officeDocument/2006/relationships" xmlns:w="http://schemas.openxmlformats.org/wordprocessingml/2006/main" xmlns:w14="http://schemas.microsoft.com/office/word/2010/wordml" xmlns:w15="http://schemas.microsoft.com/office/word/2012/wordml" xmlns:w16cid="http://schemas.microsoft.com/office/word/2016/wordml/cid" xmlns:w16se="http://schemas.microsoft.com/office/word/2015/wordml/symex" mc:Ignorable="w14 w15 w16se w16cid">
   <w:docDefaults>
     <w:rPrDefault>
       <w:rPr>
@@ -961,7 +1044,7 @@
       </w:pPr>
     </w:pPrDefault>
   </w:docDefaults>
-  <w:latentStyles w:defLockedState="0" w:defUIPriority="99" w:defSemiHidden="0" w:defUnhideWhenUsed="0" w:defQFormat="0" w:count="376">
+  <w:latentStyles w:defLockedState="0" w:defUIPriority="99" w:defSemiHidden="0" w:defUnhideWhenUsed="0" w:defQFormat="0" w:count="375">
     <w:lsdException w:name="Normal" w:uiPriority="0" w:qFormat="1"/>
     <w:lsdException w:name="heading 1" w:uiPriority="9" w:qFormat="1"/>
     <w:lsdException w:name="heading 2" w:semiHidden="1" w:uiPriority="9" w:unhideWhenUsed="1" w:qFormat="1"/>
@@ -1337,7 +1420,6 @@
     <w:lsdException w:name="Smart Hyperlink" w:semiHidden="1" w:unhideWhenUsed="1"/>
     <w:lsdException w:name="Hashtag" w:semiHidden="1" w:unhideWhenUsed="1"/>
     <w:lsdException w:name="Unresolved Mention" w:semiHidden="1" w:unhideWhenUsed="1"/>
-    <w:lsdException w:name="Smart Link" w:semiHidden="1" w:unhideWhenUsed="1"/>
   </w:latentStyles>
   <w:style w:type="paragraph" w:default="1" w:styleId="Normal">
     <w:name w:val="Normal"/>

</xml_diff>

<commit_message>
new version-Letter of intent
</commit_message>
<xml_diff>
--- a/03-Documentation/letter of Intent.docx
+++ b/03-Documentation/letter of Intent.docx
@@ -63,21 +63,81 @@
           <w:b/>
           <w:bCs/>
         </w:rPr>
-        <w:t>Restaurante "Conquistador Café"</w:t>
-      </w:r>
-    </w:p>
-    <w:p>
-      <w:pPr>
-        <w:jc w:val="both"/>
-        <w:rPr>
-          <w:bCs/>
-        </w:rPr>
-      </w:pPr>
-      <w:r>
-        <w:rPr>
-          <w:bCs/>
-        </w:rPr>
-        <w:t>A través de este documento Ruth Maria Bonilla Sánchez administradora del restaurante "Café Conquistador" se compromete a utilizar y probar el sistema, de la misma manera nuestro grupo de trabajo United By Code, se compromete a entregar un sistema de aplicación plenamente funcional al restaurante "Café Conquistador" en el mes de abril</w:t>
+        <w:t>Restaurante "Café</w:t>
+      </w:r>
+      <w:r>
+        <w:rPr>
+          <w:b/>
+          <w:bCs/>
+        </w:rPr>
+        <w:t xml:space="preserve"> </w:t>
+      </w:r>
+      <w:r>
+        <w:rPr>
+          <w:b/>
+          <w:bCs/>
+        </w:rPr>
+        <w:t>Conquistador</w:t>
+      </w:r>
+      <w:r>
+        <w:rPr>
+          <w:b/>
+          <w:bCs/>
+        </w:rPr>
+        <w:t>"</w:t>
+      </w:r>
+      <w:bookmarkStart w:id="0" w:name="_GoBack"/>
+      <w:bookmarkEnd w:id="0"/>
+    </w:p>
+    <w:p>
+      <w:pPr>
+        <w:jc w:val="both"/>
+        <w:rPr>
+          <w:bCs/>
+        </w:rPr>
+      </w:pPr>
+      <w:r>
+        <w:rPr>
+          <w:bCs/>
+        </w:rPr>
+        <w:t xml:space="preserve">A través de este documento Ruth Maria Bonilla Sánchez administradora del restaurante "Café Conquistador" </w:t>
+      </w:r>
+      <w:r>
+        <w:rPr>
+          <w:bCs/>
+        </w:rPr>
+        <w:t>con n</w:t>
+      </w:r>
+      <w:r>
+        <w:rPr>
+          <w:bCs/>
+          <w:lang w:val="es-ES"/>
+        </w:rPr>
+        <w:t>ú</w:t>
+      </w:r>
+      <w:r>
+        <w:rPr>
+          <w:bCs/>
+        </w:rPr>
+        <w:t xml:space="preserve">mero de cedula </w:t>
+      </w:r>
+      <w:r>
+        <w:rPr>
+          <w:bCs/>
+        </w:rPr>
+        <w:t xml:space="preserve">de ciudadanía </w:t>
+      </w:r>
+      <w:r>
+        <w:rPr>
+          <w:bCs/>
+        </w:rPr>
+        <w:t xml:space="preserve">050016186-4 </w:t>
+      </w:r>
+      <w:r>
+        <w:rPr>
+          <w:bCs/>
+        </w:rPr>
+        <w:t>se compromete a utilizar y probar el sistema, de la misma manera nuestro grupo de trabajo United By Code, se compromete a entregar un sistema de aplicación plenamente funcional al restaurante "Café Conquistador" en el mes de abril</w:t>
       </w:r>
       <w:r>
         <w:rPr>
@@ -651,8 +711,6 @@
       <w:r>
         <w:t>_________________________________</w:t>
       </w:r>
-      <w:bookmarkStart w:id="0" w:name="_GoBack"/>
-      <w:bookmarkEnd w:id="0"/>
     </w:p>
     <w:p>
       <w:pPr>
@@ -660,6 +718,14 @@
       </w:pPr>
       <w:r>
         <w:t>Firma</w:t>
+      </w:r>
+    </w:p>
+    <w:p>
+      <w:pPr>
+        <w:jc w:val="center"/>
+      </w:pPr>
+      <w:r>
+        <w:t>Telf.: 0992963818</w:t>
       </w:r>
     </w:p>
     <w:p/>

</xml_diff>